<commit_message>
change play store to Google Play Store
</commit_message>
<xml_diff>
--- a/resume.docx
+++ b/resume.docx
@@ -1,6 +1,6 @@
 
 <file path=word/document.xml><?xml version="1.0" encoding="utf-8"?>
-<w:document xmlns:wpc="http://schemas.microsoft.com/office/word/2010/wordprocessingCanvas" xmlns:cx="http://schemas.microsoft.com/office/drawing/2014/chartex" xmlns:cx1="http://schemas.microsoft.com/office/drawing/2015/9/8/chartex" xmlns:cx2="http://schemas.microsoft.com/office/drawing/2015/10/21/chartex" xmlns:cx3="http://schemas.microsoft.com/office/drawing/2016/5/9/chartex" xmlns:cx4="http://schemas.microsoft.com/office/drawing/2016/5/10/chartex" xmlns:cx5="http://schemas.microsoft.com/office/drawing/2016/5/11/chartex" xmlns:cx6="http://schemas.microsoft.com/office/drawing/2016/5/12/chartex" xmlns:cx7="http://schemas.microsoft.com/office/drawing/2016/5/13/chartex" xmlns:cx8="http://schemas.microsoft.com/office/drawing/2016/5/14/chartex" xmlns:mc="http://schemas.openxmlformats.org/markup-compatibility/2006" xmlns:aink="http://schemas.microsoft.com/office/drawing/2016/ink" xmlns:am3d="http://schemas.microsoft.com/office/drawing/2017/model3d" xmlns:o="urn:schemas-microsoft-com:office:office" xmlns:r="http://schemas.openxmlformats.org/officeDocument/2006/relationships" xmlns:m="http://schemas.openxmlformats.org/officeDocument/2006/math" xmlns:v="urn:schemas-microsoft-com:vml" xmlns:wp14="http://schemas.microsoft.com/office/word/2010/wordprocessingDrawing" xmlns:wp="http://schemas.openxmlformats.org/drawingml/2006/wordprocessingDrawing" xmlns:w10="urn:schemas-microsoft-com:office:word" xmlns:w="http://schemas.openxmlformats.org/wordprocessingml/2006/main" xmlns:w14="http://schemas.microsoft.com/office/word/2010/wordml" xmlns:w15="http://schemas.microsoft.com/office/word/2012/wordml" xmlns:w16se="http://schemas.microsoft.com/office/word/2015/wordml/symex" xmlns:wpg="http://schemas.microsoft.com/office/word/2010/wordprocessingGroup" xmlns:wpi="http://schemas.microsoft.com/office/word/2010/wordprocessingInk" xmlns:wne="http://schemas.microsoft.com/office/word/2006/wordml" xmlns:wps="http://schemas.microsoft.com/office/word/2010/wordprocessingShape" mc:Ignorable="w14 w15 w16se wp14">
+<w:document xmlns:wpc="http://schemas.microsoft.com/office/word/2010/wordprocessingCanvas" xmlns:cx="http://schemas.microsoft.com/office/drawing/2014/chartex" xmlns:cx1="http://schemas.microsoft.com/office/drawing/2015/9/8/chartex" xmlns:cx2="http://schemas.microsoft.com/office/drawing/2015/10/21/chartex" xmlns:cx3="http://schemas.microsoft.com/office/drawing/2016/5/9/chartex" xmlns:cx4="http://schemas.microsoft.com/office/drawing/2016/5/10/chartex" xmlns:cx5="http://schemas.microsoft.com/office/drawing/2016/5/11/chartex" xmlns:cx6="http://schemas.microsoft.com/office/drawing/2016/5/12/chartex" xmlns:cx7="http://schemas.microsoft.com/office/drawing/2016/5/13/chartex" xmlns:cx8="http://schemas.microsoft.com/office/drawing/2016/5/14/chartex" xmlns:mc="http://schemas.openxmlformats.org/markup-compatibility/2006" xmlns:aink="http://schemas.microsoft.com/office/drawing/2016/ink" xmlns:am3d="http://schemas.microsoft.com/office/drawing/2017/model3d" xmlns:o="urn:schemas-microsoft-com:office:office" xmlns:r="http://schemas.openxmlformats.org/officeDocument/2006/relationships" xmlns:m="http://schemas.openxmlformats.org/officeDocument/2006/math" xmlns:v="urn:schemas-microsoft-com:vml" xmlns:wp14="http://schemas.microsoft.com/office/word/2010/wordprocessingDrawing" xmlns:wp="http://schemas.openxmlformats.org/drawingml/2006/wordprocessingDrawing" xmlns:w10="urn:schemas-microsoft-com:office:word" xmlns:w="http://schemas.openxmlformats.org/wordprocessingml/2006/main" xmlns:w14="http://schemas.microsoft.com/office/word/2010/wordml" xmlns:w15="http://schemas.microsoft.com/office/word/2012/wordml" xmlns:w16cid="http://schemas.microsoft.com/office/word/2016/wordml/cid" xmlns:w16se="http://schemas.microsoft.com/office/word/2015/wordml/symex" xmlns:wpg="http://schemas.microsoft.com/office/word/2010/wordprocessingGroup" xmlns:wpi="http://schemas.microsoft.com/office/word/2010/wordprocessingInk" xmlns:wne="http://schemas.microsoft.com/office/word/2006/wordml" xmlns:wps="http://schemas.microsoft.com/office/word/2010/wordprocessingShape" mc:Ignorable="w14 w15 w16se w16cid wp14">
   <w:background w:color="FFFFFF"/>
   <w:body>
     <w:p>
@@ -86,14 +86,7 @@
           <w:sz w:val="22"/>
           <w:szCs w:val="22"/>
         </w:rPr>
-        <w:t xml:space="preserve">Grand Valley State University </w:t>
-      </w:r>
-      <w:r>
-        <w:rPr>
-          <w:sz w:val="22"/>
-          <w:szCs w:val="22"/>
-        </w:rPr>
-        <w:t xml:space="preserve">| </w:t>
+        <w:t xml:space="preserve">Grand Valley State University | </w:t>
       </w:r>
       <w:r>
         <w:rPr>
@@ -127,26 +120,20 @@
         <w:contextualSpacing/>
       </w:pPr>
       <w:r>
-        <w:t>BA in Co</w:t>
-      </w:r>
-      <w:r>
-        <w:t>mputer Science</w:t>
-      </w:r>
-    </w:p>
-    <w:p>
-      <w:pPr>
-        <w:numPr>
-          <w:ilvl w:val="0"/>
-          <w:numId w:val="1"/>
-        </w:numPr>
-        <w:spacing w:after="0" w:line="288" w:lineRule="auto"/>
-        <w:contextualSpacing/>
-      </w:pPr>
-      <w:r>
-        <w:t>GPA: 3.</w:t>
-      </w:r>
-      <w:r>
-        <w:t>84</w:t>
+        <w:t>BA in Computer Science</w:t>
+      </w:r>
+    </w:p>
+    <w:p>
+      <w:pPr>
+        <w:numPr>
+          <w:ilvl w:val="0"/>
+          <w:numId w:val="1"/>
+        </w:numPr>
+        <w:spacing w:after="0" w:line="288" w:lineRule="auto"/>
+        <w:contextualSpacing/>
+      </w:pPr>
+      <w:r>
+        <w:t>GPA: 3.84</w:t>
       </w:r>
     </w:p>
     <w:p>
@@ -246,30 +233,20 @@
           <w:sz w:val="22"/>
           <w:szCs w:val="22"/>
         </w:rPr>
-        <w:t>2</w:t>
-      </w:r>
-      <w:r>
-        <w:rPr>
-          <w:sz w:val="22"/>
-          <w:szCs w:val="22"/>
-        </w:rPr>
-        <w:t>015</w:t>
-      </w:r>
-    </w:p>
-    <w:p>
-      <w:pPr>
-        <w:numPr>
-          <w:ilvl w:val="0"/>
-          <w:numId w:val="1"/>
-        </w:numPr>
-        <w:spacing w:after="0" w:line="288" w:lineRule="auto"/>
-        <w:contextualSpacing/>
-      </w:pPr>
-      <w:r>
-        <w:t>Best Programmer</w:t>
-      </w:r>
-      <w:r>
-        <w:t xml:space="preserve"> - Class of 2015</w:t>
+        <w:t>2015</w:t>
+      </w:r>
+    </w:p>
+    <w:p>
+      <w:pPr>
+        <w:numPr>
+          <w:ilvl w:val="0"/>
+          <w:numId w:val="1"/>
+        </w:numPr>
+        <w:spacing w:after="0" w:line="288" w:lineRule="auto"/>
+        <w:contextualSpacing/>
+      </w:pPr>
+      <w:r>
+        <w:t>Best Programmer - Class of 2015</w:t>
       </w:r>
     </w:p>
     <w:p>
@@ -295,13 +272,7 @@
         <w:contextualSpacing/>
       </w:pPr>
       <w:r>
-        <w:t>Golf and S</w:t>
-      </w:r>
-      <w:r>
-        <w:t xml:space="preserve">wim </w:t>
-      </w:r>
-      <w:r>
-        <w:t>- All American Academic</w:t>
+        <w:t>Golf and Swim - All American Academic</w:t>
       </w:r>
     </w:p>
     <w:p>
@@ -395,10 +366,7 @@
         <w:contextualSpacing/>
       </w:pPr>
       <w:r>
-        <w:t>Creating framework in Java to run au</w:t>
-      </w:r>
-      <w:r>
-        <w:t xml:space="preserve">tomated performance tests on products </w:t>
+        <w:t xml:space="preserve">Creating framework in Java to run automated performance tests on products </w:t>
       </w:r>
     </w:p>
     <w:p>
@@ -464,10 +432,7 @@
         <w:contextualSpacing/>
       </w:pPr>
       <w:r>
-        <w:t>Helped students understand</w:t>
-      </w:r>
-      <w:r>
-        <w:t xml:space="preserve"> the material in their programming courses</w:t>
+        <w:t>Helped students understand the material in their programming courses</w:t>
       </w:r>
     </w:p>
     <w:p>
@@ -524,16 +489,7 @@
         <w:contextualSpacing/>
       </w:pPr>
       <w:r>
-        <w:t xml:space="preserve">Addressed customer wants and needs to </w:t>
-      </w:r>
-      <w:r>
-        <w:t>help ensure</w:t>
-      </w:r>
-      <w:r>
-        <w:t xml:space="preserve"> a</w:t>
-      </w:r>
-      <w:r>
-        <w:t>n enjoyable dining experience</w:t>
+        <w:t>Addressed customer wants and needs to help ensure an enjoyable dining experience</w:t>
       </w:r>
     </w:p>
     <w:p>
@@ -566,278 +522,266 @@
         </w:rPr>
         <w:t xml:space="preserve"> | </w:t>
       </w:r>
+      <w:r>
+        <w:rPr>
+          <w:sz w:val="22"/>
+          <w:szCs w:val="22"/>
+        </w:rPr>
+        <w:t>Summer 2015</w:t>
+      </w:r>
+    </w:p>
+    <w:p>
+      <w:pPr>
+        <w:numPr>
+          <w:ilvl w:val="0"/>
+          <w:numId w:val="1"/>
+        </w:numPr>
+        <w:spacing w:after="0" w:line="288" w:lineRule="auto"/>
+        <w:contextualSpacing/>
+      </w:pPr>
+      <w:r>
+        <w:t>Co-created a plugin for AutoCAD Electrical 2014 written in Visual Basic</w:t>
+      </w:r>
+    </w:p>
+    <w:p>
+      <w:pPr>
+        <w:numPr>
+          <w:ilvl w:val="0"/>
+          <w:numId w:val="1"/>
+        </w:numPr>
+        <w:spacing w:after="0" w:line="288" w:lineRule="auto"/>
+        <w:contextualSpacing/>
+      </w:pPr>
+      <w:r>
+        <w:t>Cut down time required to create electrical drawings for projects</w:t>
+      </w:r>
+    </w:p>
+    <w:p>
+      <w:pPr>
+        <w:pStyle w:val="Heading1"/>
+        <w:spacing w:after="0"/>
+        <w:rPr>
+          <w:color w:val="666666"/>
+        </w:rPr>
+      </w:pPr>
+      <w:r>
+        <w:rPr>
+          <w:color w:val="666666"/>
+        </w:rPr>
+        <w:t>Technical Skills</w:t>
+      </w:r>
+    </w:p>
+    <w:p>
+      <w:pPr>
+        <w:numPr>
+          <w:ilvl w:val="0"/>
+          <w:numId w:val="1"/>
+        </w:numPr>
+        <w:spacing w:after="0" w:line="288" w:lineRule="auto"/>
+        <w:contextualSpacing/>
+      </w:pPr>
+      <w:r>
+        <w:t>Java</w:t>
+      </w:r>
+      <w:r>
+        <w:tab/>
+      </w:r>
+      <w:r>
+        <w:tab/>
+      </w:r>
+      <w:r>
+        <w:tab/>
+      </w:r>
+      <w:r>
+        <w:t>- Experienced, used in work and school</w:t>
+      </w:r>
+      <w:r>
+        <w:t xml:space="preserve"> environments</w:t>
+      </w:r>
+      <w:r>
+        <w:tab/>
+      </w:r>
+      <w:r>
+        <w:tab/>
+      </w:r>
+      <w:r>
+        <w:t>(4 years)</w:t>
+      </w:r>
+    </w:p>
+    <w:p>
+      <w:pPr>
+        <w:numPr>
+          <w:ilvl w:val="0"/>
+          <w:numId w:val="1"/>
+        </w:numPr>
+        <w:spacing w:after="0" w:line="288" w:lineRule="auto"/>
+        <w:contextualSpacing/>
+      </w:pPr>
+      <w:r>
+        <w:t>Python</w:t>
+      </w:r>
+      <w:r>
+        <w:t>, Bash</w:t>
+      </w:r>
+      <w:r>
+        <w:tab/>
+      </w:r>
+      <w:r>
+        <w:tab/>
+      </w:r>
+      <w:r>
+        <w:t>- Used in</w:t>
+      </w:r>
+      <w:r>
+        <w:t xml:space="preserve"> work and school environments</w:t>
+      </w:r>
+      <w:r>
+        <w:tab/>
+      </w:r>
+      <w:r>
+        <w:tab/>
+      </w:r>
+      <w:r>
+        <w:tab/>
+      </w:r>
+      <w:r>
+        <w:t>(</w:t>
+      </w:r>
+      <w:r>
+        <w:t>2</w:t>
+      </w:r>
+      <w:r>
+        <w:t xml:space="preserve"> year</w:t>
+      </w:r>
+      <w:r>
+        <w:t>s</w:t>
+      </w:r>
+      <w:r>
+        <w:t>)</w:t>
+      </w:r>
+    </w:p>
+    <w:p>
+      <w:pPr>
+        <w:numPr>
+          <w:ilvl w:val="0"/>
+          <w:numId w:val="1"/>
+        </w:numPr>
+        <w:spacing w:after="0" w:line="288" w:lineRule="auto"/>
+        <w:contextualSpacing/>
+      </w:pPr>
+      <w:r>
+        <w:t>Ruby</w:t>
+      </w:r>
+      <w:r>
+        <w:tab/>
+      </w:r>
+      <w:r>
+        <w:tab/>
+      </w:r>
+      <w:r>
+        <w:tab/>
+        <w:t>- Used in work environment</w:t>
+      </w:r>
+      <w:r>
+        <w:tab/>
+      </w:r>
+      <w:r>
+        <w:tab/>
+      </w:r>
+      <w:r>
+        <w:tab/>
+      </w:r>
+      <w:r>
+        <w:tab/>
+      </w:r>
+      <w:r>
+        <w:tab/>
+      </w:r>
+      <w:r>
+        <w:t>(1 year)</w:t>
+      </w:r>
+    </w:p>
+    <w:p>
+      <w:pPr>
+        <w:numPr>
+          <w:ilvl w:val="0"/>
+          <w:numId w:val="1"/>
+        </w:numPr>
+        <w:spacing w:after="0" w:line="288" w:lineRule="auto"/>
+        <w:contextualSpacing/>
+      </w:pPr>
+      <w:r>
+        <w:t>C</w:t>
+      </w:r>
+      <w:r>
+        <w:t>, C++,</w:t>
+      </w:r>
+      <w:r>
+        <w:t xml:space="preserve"> HTML </w:t>
+      </w:r>
+      <w:r>
+        <w:tab/>
+      </w:r>
+      <w:r>
+        <w:t>- Fundamentals</w:t>
+      </w:r>
+      <w:r>
+        <w:tab/>
+      </w:r>
+      <w:r>
+        <w:tab/>
+      </w:r>
+      <w:r>
+        <w:tab/>
+      </w:r>
+      <w:r>
+        <w:tab/>
+      </w:r>
+      <w:r>
+        <w:tab/>
+      </w:r>
+      <w:r>
+        <w:tab/>
+      </w:r>
+      <w:r>
+        <w:t>(1 year)</w:t>
+      </w:r>
+    </w:p>
+    <w:p>
+      <w:pPr>
+        <w:numPr>
+          <w:ilvl w:val="0"/>
+          <w:numId w:val="1"/>
+        </w:numPr>
+        <w:spacing w:after="0" w:line="288" w:lineRule="auto"/>
+        <w:contextualSpacing/>
+      </w:pPr>
+      <w:r>
+        <w:t>Worked with Selenium and web automation in work environment</w:t>
+      </w:r>
+    </w:p>
+    <w:p>
+      <w:pPr>
+        <w:numPr>
+          <w:ilvl w:val="0"/>
+          <w:numId w:val="1"/>
+        </w:numPr>
+        <w:spacing w:after="0" w:line="288" w:lineRule="auto"/>
+        <w:contextualSpacing/>
+      </w:pPr>
+      <w:r>
+        <w:t>Created an Android app</w:t>
+      </w:r>
+      <w:r>
+        <w:t xml:space="preserve"> currently</w:t>
+      </w:r>
       <w:bookmarkStart w:id="2" w:name="_GoBack"/>
       <w:bookmarkEnd w:id="2"/>
       <w:r>
-        <w:rPr>
-          <w:sz w:val="22"/>
-          <w:szCs w:val="22"/>
-        </w:rPr>
-        <w:t>Summer 2015</w:t>
-      </w:r>
-    </w:p>
-    <w:p>
-      <w:pPr>
-        <w:numPr>
-          <w:ilvl w:val="0"/>
-          <w:numId w:val="1"/>
-        </w:numPr>
-        <w:spacing w:after="0" w:line="288" w:lineRule="auto"/>
-        <w:contextualSpacing/>
-      </w:pPr>
-      <w:r>
-        <w:t>Co-created a plugin for AutoCAD Electrical 2014 written in Visual Basic</w:t>
-      </w:r>
-    </w:p>
-    <w:p>
-      <w:pPr>
-        <w:numPr>
-          <w:ilvl w:val="0"/>
-          <w:numId w:val="1"/>
-        </w:numPr>
-        <w:spacing w:after="0" w:line="288" w:lineRule="auto"/>
-        <w:contextualSpacing/>
-      </w:pPr>
-      <w:r>
-        <w:t xml:space="preserve">Cut down time required to create </w:t>
-      </w:r>
-      <w:r>
-        <w:t>electrical</w:t>
-      </w:r>
-      <w:r>
-        <w:t xml:space="preserve"> drawings for projects</w:t>
-      </w:r>
-    </w:p>
-    <w:p>
-      <w:pPr>
-        <w:pStyle w:val="Heading1"/>
-        <w:spacing w:after="0"/>
-        <w:rPr>
-          <w:color w:val="666666"/>
-        </w:rPr>
-      </w:pPr>
-      <w:r>
-        <w:rPr>
-          <w:color w:val="666666"/>
-        </w:rPr>
-        <w:t>Technical Skills</w:t>
-      </w:r>
-    </w:p>
-    <w:p>
-      <w:pPr>
-        <w:numPr>
-          <w:ilvl w:val="0"/>
-          <w:numId w:val="1"/>
-        </w:numPr>
-        <w:spacing w:after="0" w:line="288" w:lineRule="auto"/>
-        <w:contextualSpacing/>
-      </w:pPr>
-      <w:r>
-        <w:t>Java</w:t>
-      </w:r>
-      <w:r>
-        <w:tab/>
-      </w:r>
-      <w:r>
-        <w:tab/>
-      </w:r>
-      <w:r>
-        <w:tab/>
-      </w:r>
-      <w:r>
-        <w:t>- Exper</w:t>
-      </w:r>
-      <w:r>
-        <w:t>ienced, used in work and school</w:t>
-      </w:r>
-      <w:r>
-        <w:t xml:space="preserve"> environments</w:t>
-      </w:r>
-      <w:r>
-        <w:tab/>
-      </w:r>
-      <w:r>
-        <w:tab/>
-      </w:r>
-      <w:r>
-        <w:t>(</w:t>
-      </w:r>
-      <w:r>
-        <w:t>4</w:t>
-      </w:r>
-      <w:r>
-        <w:t xml:space="preserve"> years)</w:t>
-      </w:r>
-    </w:p>
-    <w:p>
-      <w:pPr>
-        <w:numPr>
-          <w:ilvl w:val="0"/>
-          <w:numId w:val="1"/>
-        </w:numPr>
-        <w:spacing w:after="0" w:line="288" w:lineRule="auto"/>
-        <w:contextualSpacing/>
-      </w:pPr>
-      <w:r>
-        <w:t>Python</w:t>
-      </w:r>
-      <w:r>
-        <w:t>, Bash</w:t>
-      </w:r>
-      <w:r>
-        <w:tab/>
-      </w:r>
-      <w:r>
-        <w:tab/>
-      </w:r>
-      <w:r>
-        <w:t>- Used in</w:t>
-      </w:r>
-      <w:r>
-        <w:t xml:space="preserve"> work and school environments</w:t>
-      </w:r>
-      <w:r>
-        <w:tab/>
-      </w:r>
-      <w:r>
-        <w:tab/>
-      </w:r>
-      <w:r>
-        <w:tab/>
-      </w:r>
-      <w:r>
-        <w:t>(</w:t>
-      </w:r>
-      <w:r>
-        <w:t>2</w:t>
-      </w:r>
-      <w:r>
-        <w:t xml:space="preserve"> year</w:t>
-      </w:r>
-      <w:r>
-        <w:t>s</w:t>
-      </w:r>
-      <w:r>
-        <w:t>)</w:t>
-      </w:r>
-    </w:p>
-    <w:p>
-      <w:pPr>
-        <w:numPr>
-          <w:ilvl w:val="0"/>
-          <w:numId w:val="1"/>
-        </w:numPr>
-        <w:spacing w:after="0" w:line="288" w:lineRule="auto"/>
-        <w:contextualSpacing/>
-      </w:pPr>
-      <w:r>
-        <w:t>Ruby</w:t>
-      </w:r>
-      <w:r>
-        <w:tab/>
-      </w:r>
-      <w:r>
-        <w:tab/>
-      </w:r>
-      <w:r>
-        <w:tab/>
-        <w:t>- Used in work environment</w:t>
-      </w:r>
-      <w:r>
-        <w:tab/>
-      </w:r>
-      <w:r>
-        <w:tab/>
-      </w:r>
-      <w:r>
-        <w:tab/>
-      </w:r>
-      <w:r>
-        <w:tab/>
-      </w:r>
-      <w:r>
-        <w:tab/>
-      </w:r>
-      <w:r>
-        <w:t>(1 year)</w:t>
-      </w:r>
-    </w:p>
-    <w:p>
-      <w:pPr>
-        <w:numPr>
-          <w:ilvl w:val="0"/>
-          <w:numId w:val="1"/>
-        </w:numPr>
-        <w:spacing w:after="0" w:line="288" w:lineRule="auto"/>
-        <w:contextualSpacing/>
-      </w:pPr>
-      <w:r>
-        <w:t>C</w:t>
-      </w:r>
-      <w:r>
-        <w:t>, C++,</w:t>
-      </w:r>
-      <w:r>
-        <w:t xml:space="preserve"> HTML </w:t>
-      </w:r>
-      <w:r>
-        <w:tab/>
-      </w:r>
-      <w:r>
-        <w:t>- Fundamentals</w:t>
-      </w:r>
-      <w:r>
-        <w:tab/>
-      </w:r>
-      <w:r>
-        <w:tab/>
-      </w:r>
-      <w:r>
-        <w:tab/>
-      </w:r>
-      <w:r>
-        <w:tab/>
-      </w:r>
-      <w:r>
-        <w:tab/>
-      </w:r>
-      <w:r>
-        <w:tab/>
-      </w:r>
-      <w:r>
-        <w:t>(1 year)</w:t>
-      </w:r>
-    </w:p>
-    <w:p>
-      <w:pPr>
-        <w:numPr>
-          <w:ilvl w:val="0"/>
-          <w:numId w:val="1"/>
-        </w:numPr>
-        <w:spacing w:after="0" w:line="288" w:lineRule="auto"/>
-        <w:contextualSpacing/>
-      </w:pPr>
-      <w:r>
-        <w:t>Worked with Selenium and web automation in work environment</w:t>
-      </w:r>
-    </w:p>
-    <w:p>
-      <w:pPr>
-        <w:numPr>
-          <w:ilvl w:val="0"/>
-          <w:numId w:val="1"/>
-        </w:numPr>
-        <w:spacing w:after="0" w:line="288" w:lineRule="auto"/>
-        <w:contextualSpacing/>
-      </w:pPr>
-      <w:r>
-        <w:t xml:space="preserve">Created an </w:t>
-      </w:r>
-      <w:r>
-        <w:t>Android app on t</w:t>
-      </w:r>
-      <w:r>
-        <w:t>he play store</w:t>
+        <w:t xml:space="preserve"> on the </w:t>
+      </w:r>
+      <w:r>
+        <w:t>Google Play Store</w:t>
       </w:r>
     </w:p>
     <w:sectPr>
@@ -853,7 +797,7 @@
 </file>
 
 <file path=word/endnotes.xml><?xml version="1.0" encoding="utf-8"?>
-<w:endnotes xmlns:wpc="http://schemas.microsoft.com/office/word/2010/wordprocessingCanvas" xmlns:cx="http://schemas.microsoft.com/office/drawing/2014/chartex" xmlns:cx1="http://schemas.microsoft.com/office/drawing/2015/9/8/chartex" xmlns:cx2="http://schemas.microsoft.com/office/drawing/2015/10/21/chartex" xmlns:cx3="http://schemas.microsoft.com/office/drawing/2016/5/9/chartex" xmlns:cx4="http://schemas.microsoft.com/office/drawing/2016/5/10/chartex" xmlns:cx5="http://schemas.microsoft.com/office/drawing/2016/5/11/chartex" xmlns:cx6="http://schemas.microsoft.com/office/drawing/2016/5/12/chartex" xmlns:cx7="http://schemas.microsoft.com/office/drawing/2016/5/13/chartex" xmlns:cx8="http://schemas.microsoft.com/office/drawing/2016/5/14/chartex" xmlns:mc="http://schemas.openxmlformats.org/markup-compatibility/2006" xmlns:aink="http://schemas.microsoft.com/office/drawing/2016/ink" xmlns:am3d="http://schemas.microsoft.com/office/drawing/2017/model3d" xmlns:o="urn:schemas-microsoft-com:office:office" xmlns:r="http://schemas.openxmlformats.org/officeDocument/2006/relationships" xmlns:m="http://schemas.openxmlformats.org/officeDocument/2006/math" xmlns:v="urn:schemas-microsoft-com:vml" xmlns:wp14="http://schemas.microsoft.com/office/word/2010/wordprocessingDrawing" xmlns:wp="http://schemas.openxmlformats.org/drawingml/2006/wordprocessingDrawing" xmlns:w10="urn:schemas-microsoft-com:office:word" xmlns:w="http://schemas.openxmlformats.org/wordprocessingml/2006/main" xmlns:w14="http://schemas.microsoft.com/office/word/2010/wordml" xmlns:w15="http://schemas.microsoft.com/office/word/2012/wordml" xmlns:w16se="http://schemas.microsoft.com/office/word/2015/wordml/symex" xmlns:wpg="http://schemas.microsoft.com/office/word/2010/wordprocessingGroup" xmlns:wpi="http://schemas.microsoft.com/office/word/2010/wordprocessingInk" xmlns:wne="http://schemas.microsoft.com/office/word/2006/wordml" xmlns:wps="http://schemas.microsoft.com/office/word/2010/wordprocessingShape" mc:Ignorable="w14 w15 w16se wp14">
+<w:endnotes xmlns:wpc="http://schemas.microsoft.com/office/word/2010/wordprocessingCanvas" xmlns:cx="http://schemas.microsoft.com/office/drawing/2014/chartex" xmlns:cx1="http://schemas.microsoft.com/office/drawing/2015/9/8/chartex" xmlns:cx2="http://schemas.microsoft.com/office/drawing/2015/10/21/chartex" xmlns:cx3="http://schemas.microsoft.com/office/drawing/2016/5/9/chartex" xmlns:cx4="http://schemas.microsoft.com/office/drawing/2016/5/10/chartex" xmlns:cx5="http://schemas.microsoft.com/office/drawing/2016/5/11/chartex" xmlns:cx6="http://schemas.microsoft.com/office/drawing/2016/5/12/chartex" xmlns:cx7="http://schemas.microsoft.com/office/drawing/2016/5/13/chartex" xmlns:cx8="http://schemas.microsoft.com/office/drawing/2016/5/14/chartex" xmlns:mc="http://schemas.openxmlformats.org/markup-compatibility/2006" xmlns:aink="http://schemas.microsoft.com/office/drawing/2016/ink" xmlns:am3d="http://schemas.microsoft.com/office/drawing/2017/model3d" xmlns:o="urn:schemas-microsoft-com:office:office" xmlns:r="http://schemas.openxmlformats.org/officeDocument/2006/relationships" xmlns:m="http://schemas.openxmlformats.org/officeDocument/2006/math" xmlns:v="urn:schemas-microsoft-com:vml" xmlns:wp14="http://schemas.microsoft.com/office/word/2010/wordprocessingDrawing" xmlns:wp="http://schemas.openxmlformats.org/drawingml/2006/wordprocessingDrawing" xmlns:w10="urn:schemas-microsoft-com:office:word" xmlns:w="http://schemas.openxmlformats.org/wordprocessingml/2006/main" xmlns:w14="http://schemas.microsoft.com/office/word/2010/wordml" xmlns:w15="http://schemas.microsoft.com/office/word/2012/wordml" xmlns:w16cid="http://schemas.microsoft.com/office/word/2016/wordml/cid" xmlns:w16se="http://schemas.microsoft.com/office/word/2015/wordml/symex" xmlns:wpg="http://schemas.microsoft.com/office/word/2010/wordprocessingGroup" xmlns:wpi="http://schemas.microsoft.com/office/word/2010/wordprocessingInk" xmlns:wne="http://schemas.microsoft.com/office/word/2006/wordml" xmlns:wps="http://schemas.microsoft.com/office/word/2010/wordprocessingShape" mc:Ignorable="w14 w15 w16se w16cid wp14">
   <w:endnote w:type="separator" w:id="-1">
     <w:p>
       <w:pPr>
@@ -878,7 +822,7 @@
 </file>
 
 <file path=word/footer1.xml><?xml version="1.0" encoding="utf-8"?>
-<w:ftr xmlns:wpc="http://schemas.microsoft.com/office/word/2010/wordprocessingCanvas" xmlns:cx="http://schemas.microsoft.com/office/drawing/2014/chartex" xmlns:cx1="http://schemas.microsoft.com/office/drawing/2015/9/8/chartex" xmlns:cx2="http://schemas.microsoft.com/office/drawing/2015/10/21/chartex" xmlns:cx3="http://schemas.microsoft.com/office/drawing/2016/5/9/chartex" xmlns:cx4="http://schemas.microsoft.com/office/drawing/2016/5/10/chartex" xmlns:cx5="http://schemas.microsoft.com/office/drawing/2016/5/11/chartex" xmlns:cx6="http://schemas.microsoft.com/office/drawing/2016/5/12/chartex" xmlns:cx7="http://schemas.microsoft.com/office/drawing/2016/5/13/chartex" xmlns:cx8="http://schemas.microsoft.com/office/drawing/2016/5/14/chartex" xmlns:mc="http://schemas.openxmlformats.org/markup-compatibility/2006" xmlns:aink="http://schemas.microsoft.com/office/drawing/2016/ink" xmlns:am3d="http://schemas.microsoft.com/office/drawing/2017/model3d" xmlns:o="urn:schemas-microsoft-com:office:office" xmlns:r="http://schemas.openxmlformats.org/officeDocument/2006/relationships" xmlns:m="http://schemas.openxmlformats.org/officeDocument/2006/math" xmlns:v="urn:schemas-microsoft-com:vml" xmlns:wp14="http://schemas.microsoft.com/office/word/2010/wordprocessingDrawing" xmlns:wp="http://schemas.openxmlformats.org/drawingml/2006/wordprocessingDrawing" xmlns:w10="urn:schemas-microsoft-com:office:word" xmlns:w="http://schemas.openxmlformats.org/wordprocessingml/2006/main" xmlns:w14="http://schemas.microsoft.com/office/word/2010/wordml" xmlns:w15="http://schemas.microsoft.com/office/word/2012/wordml" xmlns:w16se="http://schemas.microsoft.com/office/word/2015/wordml/symex" xmlns:wpg="http://schemas.microsoft.com/office/word/2010/wordprocessingGroup" xmlns:wpi="http://schemas.microsoft.com/office/word/2010/wordprocessingInk" xmlns:wne="http://schemas.microsoft.com/office/word/2006/wordml" xmlns:wps="http://schemas.microsoft.com/office/word/2010/wordprocessingShape" mc:Ignorable="w14 w15 w16se wp14">
+<w:ftr xmlns:wpc="http://schemas.microsoft.com/office/word/2010/wordprocessingCanvas" xmlns:cx="http://schemas.microsoft.com/office/drawing/2014/chartex" xmlns:cx1="http://schemas.microsoft.com/office/drawing/2015/9/8/chartex" xmlns:cx2="http://schemas.microsoft.com/office/drawing/2015/10/21/chartex" xmlns:cx3="http://schemas.microsoft.com/office/drawing/2016/5/9/chartex" xmlns:cx4="http://schemas.microsoft.com/office/drawing/2016/5/10/chartex" xmlns:cx5="http://schemas.microsoft.com/office/drawing/2016/5/11/chartex" xmlns:cx6="http://schemas.microsoft.com/office/drawing/2016/5/12/chartex" xmlns:cx7="http://schemas.microsoft.com/office/drawing/2016/5/13/chartex" xmlns:cx8="http://schemas.microsoft.com/office/drawing/2016/5/14/chartex" xmlns:mc="http://schemas.openxmlformats.org/markup-compatibility/2006" xmlns:aink="http://schemas.microsoft.com/office/drawing/2016/ink" xmlns:am3d="http://schemas.microsoft.com/office/drawing/2017/model3d" xmlns:o="urn:schemas-microsoft-com:office:office" xmlns:r="http://schemas.openxmlformats.org/officeDocument/2006/relationships" xmlns:m="http://schemas.openxmlformats.org/officeDocument/2006/math" xmlns:v="urn:schemas-microsoft-com:vml" xmlns:wp14="http://schemas.microsoft.com/office/word/2010/wordprocessingDrawing" xmlns:wp="http://schemas.openxmlformats.org/drawingml/2006/wordprocessingDrawing" xmlns:w10="urn:schemas-microsoft-com:office:word" xmlns:w="http://schemas.openxmlformats.org/wordprocessingml/2006/main" xmlns:w14="http://schemas.microsoft.com/office/word/2010/wordml" xmlns:w15="http://schemas.microsoft.com/office/word/2012/wordml" xmlns:w16cid="http://schemas.microsoft.com/office/word/2016/wordml/cid" xmlns:w16se="http://schemas.microsoft.com/office/word/2015/wordml/symex" xmlns:wpg="http://schemas.microsoft.com/office/word/2010/wordprocessingGroup" xmlns:wpi="http://schemas.microsoft.com/office/word/2010/wordprocessingInk" xmlns:wne="http://schemas.microsoft.com/office/word/2006/wordml" xmlns:wps="http://schemas.microsoft.com/office/word/2010/wordprocessingShape" mc:Ignorable="w14 w15 w16se w16cid wp14">
   <w:p>
     <w:pPr>
       <w:spacing w:after="720"/>
@@ -929,7 +873,7 @@
 </file>
 
 <file path=word/footnotes.xml><?xml version="1.0" encoding="utf-8"?>
-<w:footnotes xmlns:wpc="http://schemas.microsoft.com/office/word/2010/wordprocessingCanvas" xmlns:cx="http://schemas.microsoft.com/office/drawing/2014/chartex" xmlns:cx1="http://schemas.microsoft.com/office/drawing/2015/9/8/chartex" xmlns:cx2="http://schemas.microsoft.com/office/drawing/2015/10/21/chartex" xmlns:cx3="http://schemas.microsoft.com/office/drawing/2016/5/9/chartex" xmlns:cx4="http://schemas.microsoft.com/office/drawing/2016/5/10/chartex" xmlns:cx5="http://schemas.microsoft.com/office/drawing/2016/5/11/chartex" xmlns:cx6="http://schemas.microsoft.com/office/drawing/2016/5/12/chartex" xmlns:cx7="http://schemas.microsoft.com/office/drawing/2016/5/13/chartex" xmlns:cx8="http://schemas.microsoft.com/office/drawing/2016/5/14/chartex" xmlns:mc="http://schemas.openxmlformats.org/markup-compatibility/2006" xmlns:aink="http://schemas.microsoft.com/office/drawing/2016/ink" xmlns:am3d="http://schemas.microsoft.com/office/drawing/2017/model3d" xmlns:o="urn:schemas-microsoft-com:office:office" xmlns:r="http://schemas.openxmlformats.org/officeDocument/2006/relationships" xmlns:m="http://schemas.openxmlformats.org/officeDocument/2006/math" xmlns:v="urn:schemas-microsoft-com:vml" xmlns:wp14="http://schemas.microsoft.com/office/word/2010/wordprocessingDrawing" xmlns:wp="http://schemas.openxmlformats.org/drawingml/2006/wordprocessingDrawing" xmlns:w10="urn:schemas-microsoft-com:office:word" xmlns:w="http://schemas.openxmlformats.org/wordprocessingml/2006/main" xmlns:w14="http://schemas.microsoft.com/office/word/2010/wordml" xmlns:w15="http://schemas.microsoft.com/office/word/2012/wordml" xmlns:w16se="http://schemas.microsoft.com/office/word/2015/wordml/symex" xmlns:wpg="http://schemas.microsoft.com/office/word/2010/wordprocessingGroup" xmlns:wpi="http://schemas.microsoft.com/office/word/2010/wordprocessingInk" xmlns:wne="http://schemas.microsoft.com/office/word/2006/wordml" xmlns:wps="http://schemas.microsoft.com/office/word/2010/wordprocessingShape" mc:Ignorable="w14 w15 w16se wp14">
+<w:footnotes xmlns:wpc="http://schemas.microsoft.com/office/word/2010/wordprocessingCanvas" xmlns:cx="http://schemas.microsoft.com/office/drawing/2014/chartex" xmlns:cx1="http://schemas.microsoft.com/office/drawing/2015/9/8/chartex" xmlns:cx2="http://schemas.microsoft.com/office/drawing/2015/10/21/chartex" xmlns:cx3="http://schemas.microsoft.com/office/drawing/2016/5/9/chartex" xmlns:cx4="http://schemas.microsoft.com/office/drawing/2016/5/10/chartex" xmlns:cx5="http://schemas.microsoft.com/office/drawing/2016/5/11/chartex" xmlns:cx6="http://schemas.microsoft.com/office/drawing/2016/5/12/chartex" xmlns:cx7="http://schemas.microsoft.com/office/drawing/2016/5/13/chartex" xmlns:cx8="http://schemas.microsoft.com/office/drawing/2016/5/14/chartex" xmlns:mc="http://schemas.openxmlformats.org/markup-compatibility/2006" xmlns:aink="http://schemas.microsoft.com/office/drawing/2016/ink" xmlns:am3d="http://schemas.microsoft.com/office/drawing/2017/model3d" xmlns:o="urn:schemas-microsoft-com:office:office" xmlns:r="http://schemas.openxmlformats.org/officeDocument/2006/relationships" xmlns:m="http://schemas.openxmlformats.org/officeDocument/2006/math" xmlns:v="urn:schemas-microsoft-com:vml" xmlns:wp14="http://schemas.microsoft.com/office/word/2010/wordprocessingDrawing" xmlns:wp="http://schemas.openxmlformats.org/drawingml/2006/wordprocessingDrawing" xmlns:w10="urn:schemas-microsoft-com:office:word" xmlns:w="http://schemas.openxmlformats.org/wordprocessingml/2006/main" xmlns:w14="http://schemas.microsoft.com/office/word/2010/wordml" xmlns:w15="http://schemas.microsoft.com/office/word/2012/wordml" xmlns:w16cid="http://schemas.microsoft.com/office/word/2016/wordml/cid" xmlns:w16se="http://schemas.microsoft.com/office/word/2015/wordml/symex" xmlns:wpg="http://schemas.microsoft.com/office/word/2010/wordprocessingGroup" xmlns:wpi="http://schemas.microsoft.com/office/word/2010/wordprocessingInk" xmlns:wne="http://schemas.microsoft.com/office/word/2006/wordml" xmlns:wps="http://schemas.microsoft.com/office/word/2010/wordprocessingShape" mc:Ignorable="w14 w15 w16se w16cid wp14">
   <w:footnote w:type="separator" w:id="-1">
     <w:p>
       <w:pPr>
@@ -954,7 +898,7 @@
 </file>
 
 <file path=word/numbering.xml><?xml version="1.0" encoding="utf-8"?>
-<w:numbering xmlns:wpc="http://schemas.microsoft.com/office/word/2010/wordprocessingCanvas" xmlns:cx="http://schemas.microsoft.com/office/drawing/2014/chartex" xmlns:cx1="http://schemas.microsoft.com/office/drawing/2015/9/8/chartex" xmlns:cx2="http://schemas.microsoft.com/office/drawing/2015/10/21/chartex" xmlns:cx3="http://schemas.microsoft.com/office/drawing/2016/5/9/chartex" xmlns:cx4="http://schemas.microsoft.com/office/drawing/2016/5/10/chartex" xmlns:cx5="http://schemas.microsoft.com/office/drawing/2016/5/11/chartex" xmlns:cx6="http://schemas.microsoft.com/office/drawing/2016/5/12/chartex" xmlns:cx7="http://schemas.microsoft.com/office/drawing/2016/5/13/chartex" xmlns:cx8="http://schemas.microsoft.com/office/drawing/2016/5/14/chartex" xmlns:mc="http://schemas.openxmlformats.org/markup-compatibility/2006" xmlns:aink="http://schemas.microsoft.com/office/drawing/2016/ink" xmlns:am3d="http://schemas.microsoft.com/office/drawing/2017/model3d" xmlns:o="urn:schemas-microsoft-com:office:office" xmlns:r="http://schemas.openxmlformats.org/officeDocument/2006/relationships" xmlns:m="http://schemas.openxmlformats.org/officeDocument/2006/math" xmlns:v="urn:schemas-microsoft-com:vml" xmlns:wp14="http://schemas.microsoft.com/office/word/2010/wordprocessingDrawing" xmlns:wp="http://schemas.openxmlformats.org/drawingml/2006/wordprocessingDrawing" xmlns:w10="urn:schemas-microsoft-com:office:word" xmlns:w="http://schemas.openxmlformats.org/wordprocessingml/2006/main" xmlns:w14="http://schemas.microsoft.com/office/word/2010/wordml" xmlns:w15="http://schemas.microsoft.com/office/word/2012/wordml" xmlns:w16se="http://schemas.microsoft.com/office/word/2015/wordml/symex" xmlns:wpg="http://schemas.microsoft.com/office/word/2010/wordprocessingGroup" xmlns:wpi="http://schemas.microsoft.com/office/word/2010/wordprocessingInk" xmlns:wne="http://schemas.microsoft.com/office/word/2006/wordml" xmlns:wps="http://schemas.microsoft.com/office/word/2010/wordprocessingShape" mc:Ignorable="w14 w15 w16se wp14">
+<w:numbering xmlns:wpc="http://schemas.microsoft.com/office/word/2010/wordprocessingCanvas" xmlns:cx="http://schemas.microsoft.com/office/drawing/2014/chartex" xmlns:cx1="http://schemas.microsoft.com/office/drawing/2015/9/8/chartex" xmlns:cx2="http://schemas.microsoft.com/office/drawing/2015/10/21/chartex" xmlns:cx3="http://schemas.microsoft.com/office/drawing/2016/5/9/chartex" xmlns:cx4="http://schemas.microsoft.com/office/drawing/2016/5/10/chartex" xmlns:cx5="http://schemas.microsoft.com/office/drawing/2016/5/11/chartex" xmlns:cx6="http://schemas.microsoft.com/office/drawing/2016/5/12/chartex" xmlns:cx7="http://schemas.microsoft.com/office/drawing/2016/5/13/chartex" xmlns:cx8="http://schemas.microsoft.com/office/drawing/2016/5/14/chartex" xmlns:mc="http://schemas.openxmlformats.org/markup-compatibility/2006" xmlns:aink="http://schemas.microsoft.com/office/drawing/2016/ink" xmlns:am3d="http://schemas.microsoft.com/office/drawing/2017/model3d" xmlns:o="urn:schemas-microsoft-com:office:office" xmlns:r="http://schemas.openxmlformats.org/officeDocument/2006/relationships" xmlns:m="http://schemas.openxmlformats.org/officeDocument/2006/math" xmlns:v="urn:schemas-microsoft-com:vml" xmlns:wp14="http://schemas.microsoft.com/office/word/2010/wordprocessingDrawing" xmlns:wp="http://schemas.openxmlformats.org/drawingml/2006/wordprocessingDrawing" xmlns:w10="urn:schemas-microsoft-com:office:word" xmlns:w="http://schemas.openxmlformats.org/wordprocessingml/2006/main" xmlns:w14="http://schemas.microsoft.com/office/word/2010/wordml" xmlns:w15="http://schemas.microsoft.com/office/word/2012/wordml" xmlns:w16cid="http://schemas.microsoft.com/office/word/2016/wordml/cid" xmlns:w16se="http://schemas.microsoft.com/office/word/2015/wordml/symex" xmlns:wpg="http://schemas.microsoft.com/office/word/2010/wordprocessingGroup" xmlns:wpi="http://schemas.microsoft.com/office/word/2010/wordprocessingInk" xmlns:wne="http://schemas.microsoft.com/office/word/2006/wordml" xmlns:wps="http://schemas.microsoft.com/office/word/2010/wordprocessingShape" mc:Ignorable="w14 w15 w16se w16cid wp14">
   <w:abstractNum w:abstractNumId="0" w15:restartNumberingAfterBreak="0">
     <w:nsid w:val="1EFB3EEC"/>
     <w:multiLevelType w:val="multilevel"/>
@@ -1075,7 +1019,7 @@
 </file>
 
 <file path=word/styles.xml><?xml version="1.0" encoding="utf-8"?>
-<w:styles xmlns:mc="http://schemas.openxmlformats.org/markup-compatibility/2006" xmlns:r="http://schemas.openxmlformats.org/officeDocument/2006/relationships" xmlns:w="http://schemas.openxmlformats.org/wordprocessingml/2006/main" xmlns:w14="http://schemas.microsoft.com/office/word/2010/wordml" xmlns:w15="http://schemas.microsoft.com/office/word/2012/wordml" xmlns:w16se="http://schemas.microsoft.com/office/word/2015/wordml/symex" mc:Ignorable="w14 w15 w16se">
+<w:styles xmlns:mc="http://schemas.openxmlformats.org/markup-compatibility/2006" xmlns:r="http://schemas.openxmlformats.org/officeDocument/2006/relationships" xmlns:w="http://schemas.openxmlformats.org/wordprocessingml/2006/main" xmlns:w14="http://schemas.microsoft.com/office/word/2010/wordml" xmlns:w15="http://schemas.microsoft.com/office/word/2012/wordml" xmlns:w16cid="http://schemas.microsoft.com/office/word/2016/wordml/cid" xmlns:w16se="http://schemas.microsoft.com/office/word/2015/wordml/symex" mc:Ignorable="w14 w15 w16se w16cid">
   <w:docDefaults>
     <w:rPrDefault>
       <w:rPr>

</xml_diff>